<commit_message>
Readme and Arbeitsjournal updated
</commit_message>
<xml_diff>
--- a/Dokumentation/Arbeitsjournal.docx
+++ b/Dokumentation/Arbeitsjournal.docx
@@ -280,15 +280,7 @@
           </w:tcPr>
           <w:p>
             <w:r>
-              <w:t xml:space="preserve">Als nächstes muss ich die übermittelten Daten in eine Datenbank oder etwas </w:t>
-            </w:r>
-            <w:proofErr w:type="gramStart"/>
-            <w:r>
-              <w:t>ähnliches</w:t>
-            </w:r>
-            <w:proofErr w:type="gramEnd"/>
-            <w:r>
-              <w:t xml:space="preserve"> speichern.</w:t>
+              <w:t>Als nächstes muss ich die übermittelten Daten in eine Datenbank oder etwas ähnliches speichern.</w:t>
             </w:r>
           </w:p>
         </w:tc>
@@ -1032,15 +1024,2166 @@
             <w:r>
               <w:t>Es muss sichergestellt werden, dass ein neuer Blog erstellt, gelesen und bearbeitet werden kann. Ausserdem muss bei der Übersicht über die eigenen Blogs ein Löschen und Bearbeiten Knopf hinzugefügt werden.</w:t>
             </w:r>
-            <w:bookmarkStart w:id="0" w:name="_GoBack"/>
-            <w:bookmarkEnd w:id="0"/>
           </w:p>
         </w:tc>
       </w:tr>
     </w:tbl>
     <w:p/>
+    <w:p>
+      <w:pPr>
+        <w:pStyle w:val="berschrift1"/>
+      </w:pPr>
+      <w:r>
+        <w:t>10.12.2015</w:t>
+      </w:r>
+    </w:p>
+    <w:tbl>
+      <w:tblPr>
+        <w:tblStyle w:val="Tabellenraster"/>
+        <w:tblW w:w="0" w:type="auto"/>
+        <w:tblLook w:val="04A0" w:firstRow="1" w:lastRow="0" w:firstColumn="1" w:lastColumn="0" w:noHBand="0" w:noVBand="1"/>
+      </w:tblPr>
+      <w:tblGrid>
+        <w:gridCol w:w="3020"/>
+        <w:gridCol w:w="3021"/>
+        <w:gridCol w:w="3021"/>
+      </w:tblGrid>
+      <w:tr>
+        <w:tc>
+          <w:tcPr>
+            <w:tcW w:w="3020" w:type="dxa"/>
+          </w:tcPr>
+          <w:p>
+            <w:pPr>
+              <w:rPr>
+                <w:b/>
+              </w:rPr>
+            </w:pPr>
+            <w:r>
+              <w:rPr>
+                <w:b/>
+              </w:rPr>
+              <w:t>Tätigkeiten</w:t>
+            </w:r>
+          </w:p>
+        </w:tc>
+        <w:tc>
+          <w:tcPr>
+            <w:tcW w:w="3021" w:type="dxa"/>
+          </w:tcPr>
+          <w:p>
+            <w:pPr>
+              <w:rPr>
+                <w:b/>
+              </w:rPr>
+            </w:pPr>
+            <w:r>
+              <w:rPr>
+                <w:b/>
+              </w:rPr>
+              <w:t>Aufwand geplant (Std)</w:t>
+            </w:r>
+          </w:p>
+        </w:tc>
+        <w:tc>
+          <w:tcPr>
+            <w:tcW w:w="3021" w:type="dxa"/>
+          </w:tcPr>
+          <w:p>
+            <w:pPr>
+              <w:rPr>
+                <w:b/>
+              </w:rPr>
+            </w:pPr>
+            <w:r>
+              <w:rPr>
+                <w:b/>
+              </w:rPr>
+              <w:t>Aufwand effektiv (Std)</w:t>
+            </w:r>
+          </w:p>
+        </w:tc>
+      </w:tr>
+      <w:tr>
+        <w:tc>
+          <w:tcPr>
+            <w:tcW w:w="3020" w:type="dxa"/>
+          </w:tcPr>
+          <w:p>
+            <w:r>
+              <w:t>Blog Beitrag hinzufügen</w:t>
+            </w:r>
+            <w:r>
+              <w:t>.</w:t>
+            </w:r>
+          </w:p>
+        </w:tc>
+        <w:tc>
+          <w:tcPr>
+            <w:tcW w:w="3021" w:type="dxa"/>
+          </w:tcPr>
+          <w:p>
+            <w:r>
+              <w:t>1</w:t>
+            </w:r>
+          </w:p>
+        </w:tc>
+        <w:tc>
+          <w:tcPr>
+            <w:tcW w:w="3021" w:type="dxa"/>
+          </w:tcPr>
+          <w:p>
+            <w:r>
+              <w:t>2</w:t>
+            </w:r>
+          </w:p>
+        </w:tc>
+      </w:tr>
+      <w:tr>
+        <w:tc>
+          <w:tcPr>
+            <w:tcW w:w="3020" w:type="dxa"/>
+          </w:tcPr>
+          <w:p>
+            <w:r>
+              <w:t>Blog Übersich</w:t>
+            </w:r>
+            <w:r>
+              <w:t>t</w:t>
+            </w:r>
+            <w:r>
+              <w:t xml:space="preserve"> überarbeiten</w:t>
+            </w:r>
+          </w:p>
+        </w:tc>
+        <w:tc>
+          <w:tcPr>
+            <w:tcW w:w="3021" w:type="dxa"/>
+          </w:tcPr>
+          <w:p>
+            <w:r>
+              <w:t>2</w:t>
+            </w:r>
+          </w:p>
+        </w:tc>
+        <w:tc>
+          <w:tcPr>
+            <w:tcW w:w="3021" w:type="dxa"/>
+          </w:tcPr>
+          <w:p>
+            <w:r>
+              <w:t>3</w:t>
+            </w:r>
+          </w:p>
+        </w:tc>
+      </w:tr>
+      <w:tr>
+        <w:tc>
+          <w:tcPr>
+            <w:tcW w:w="9062" w:type="dxa"/>
+            <w:gridSpan w:val="3"/>
+          </w:tcPr>
+          <w:p>
+            <w:pPr>
+              <w:rPr>
+                <w:b/>
+              </w:rPr>
+            </w:pPr>
+            <w:r>
+              <w:rPr>
+                <w:b/>
+              </w:rPr>
+              <w:t>Tages Ablauf</w:t>
+            </w:r>
+          </w:p>
+        </w:tc>
+      </w:tr>
+      <w:tr>
+        <w:tc>
+          <w:tcPr>
+            <w:tcW w:w="9062" w:type="dxa"/>
+            <w:gridSpan w:val="3"/>
+          </w:tcPr>
+          <w:p>
+            <w:r>
+              <w:t>Ich machte, dass man einen Blog Eintrag hinzufügen kann.</w:t>
+            </w:r>
+            <w:r>
+              <w:t xml:space="preserve"> Ausserdem wollte ich die Blog Übersicht überarbeiten, kam aber dann nicht mehr dazu.</w:t>
+            </w:r>
+          </w:p>
+        </w:tc>
+      </w:tr>
+      <w:tr>
+        <w:tc>
+          <w:tcPr>
+            <w:tcW w:w="9062" w:type="dxa"/>
+            <w:gridSpan w:val="3"/>
+          </w:tcPr>
+          <w:p>
+            <w:pPr>
+              <w:rPr>
+                <w:b/>
+              </w:rPr>
+            </w:pPr>
+            <w:r>
+              <w:rPr>
+                <w:b/>
+              </w:rPr>
+              <w:t>Hilfestellungen</w:t>
+            </w:r>
+          </w:p>
+        </w:tc>
+      </w:tr>
+      <w:tr>
+        <w:tc>
+          <w:tcPr>
+            <w:tcW w:w="9062" w:type="dxa"/>
+            <w:gridSpan w:val="3"/>
+          </w:tcPr>
+          <w:p>
+            <w:r>
+              <w:t>Das Internet gab hilfreiche Informationen.</w:t>
+            </w:r>
+          </w:p>
+        </w:tc>
+      </w:tr>
+      <w:tr>
+        <w:tc>
+          <w:tcPr>
+            <w:tcW w:w="9062" w:type="dxa"/>
+            <w:gridSpan w:val="3"/>
+          </w:tcPr>
+          <w:p>
+            <w:pPr>
+              <w:rPr>
+                <w:b/>
+              </w:rPr>
+            </w:pPr>
+            <w:r>
+              <w:rPr>
+                <w:b/>
+              </w:rPr>
+              <w:t>Reflexion</w:t>
+            </w:r>
+          </w:p>
+        </w:tc>
+      </w:tr>
+      <w:tr>
+        <w:tc>
+          <w:tcPr>
+            <w:tcW w:w="9062" w:type="dxa"/>
+            <w:gridSpan w:val="3"/>
+          </w:tcPr>
+          <w:p>
+            <w:r>
+              <w:t>Das nächste Mal müsste ich mich in der Schule ein bisschen mehr konzentrieren um schneller vorwärtszukommen.</w:t>
+            </w:r>
+          </w:p>
+        </w:tc>
+      </w:tr>
+      <w:tr>
+        <w:tc>
+          <w:tcPr>
+            <w:tcW w:w="9062" w:type="dxa"/>
+            <w:gridSpan w:val="3"/>
+          </w:tcPr>
+          <w:p>
+            <w:pPr>
+              <w:rPr>
+                <w:b/>
+              </w:rPr>
+            </w:pPr>
+            <w:r>
+              <w:rPr>
+                <w:b/>
+              </w:rPr>
+              <w:t>Nächste Schritte</w:t>
+            </w:r>
+          </w:p>
+        </w:tc>
+      </w:tr>
+      <w:tr>
+        <w:tc>
+          <w:tcPr>
+            <w:tcW w:w="9062" w:type="dxa"/>
+            <w:gridSpan w:val="3"/>
+          </w:tcPr>
+          <w:p>
+            <w:r>
+              <w:t>Kommentar hinzufügen, Blog aufräumen etc.</w:t>
+            </w:r>
+          </w:p>
+        </w:tc>
+      </w:tr>
+    </w:tbl>
+    <w:p/>
+    <w:p>
+      <w:pPr>
+        <w:pStyle w:val="berschrift1"/>
+      </w:pPr>
+      <w:r>
+        <w:t>12.12.2015</w:t>
+      </w:r>
+    </w:p>
+    <w:tbl>
+      <w:tblPr>
+        <w:tblStyle w:val="Tabellenraster"/>
+        <w:tblW w:w="0" w:type="auto"/>
+        <w:tblLook w:val="04A0" w:firstRow="1" w:lastRow="0" w:firstColumn="1" w:lastColumn="0" w:noHBand="0" w:noVBand="1"/>
+      </w:tblPr>
+      <w:tblGrid>
+        <w:gridCol w:w="3020"/>
+        <w:gridCol w:w="3021"/>
+        <w:gridCol w:w="3021"/>
+      </w:tblGrid>
+      <w:tr>
+        <w:tc>
+          <w:tcPr>
+            <w:tcW w:w="3020" w:type="dxa"/>
+          </w:tcPr>
+          <w:p>
+            <w:pPr>
+              <w:rPr>
+                <w:b/>
+              </w:rPr>
+            </w:pPr>
+            <w:r>
+              <w:rPr>
+                <w:b/>
+              </w:rPr>
+              <w:t>Tätigkeiten</w:t>
+            </w:r>
+          </w:p>
+        </w:tc>
+        <w:tc>
+          <w:tcPr>
+            <w:tcW w:w="3021" w:type="dxa"/>
+          </w:tcPr>
+          <w:p>
+            <w:pPr>
+              <w:rPr>
+                <w:b/>
+              </w:rPr>
+            </w:pPr>
+            <w:r>
+              <w:rPr>
+                <w:b/>
+              </w:rPr>
+              <w:t>Aufwand geplant (Std)</w:t>
+            </w:r>
+          </w:p>
+        </w:tc>
+        <w:tc>
+          <w:tcPr>
+            <w:tcW w:w="3021" w:type="dxa"/>
+          </w:tcPr>
+          <w:p>
+            <w:pPr>
+              <w:rPr>
+                <w:b/>
+              </w:rPr>
+            </w:pPr>
+            <w:r>
+              <w:rPr>
+                <w:b/>
+              </w:rPr>
+              <w:t>Aufwand effektiv (Std)</w:t>
+            </w:r>
+          </w:p>
+        </w:tc>
+      </w:tr>
+      <w:tr>
+        <w:tc>
+          <w:tcPr>
+            <w:tcW w:w="3020" w:type="dxa"/>
+          </w:tcPr>
+          <w:p>
+            <w:r>
+              <w:t>Kommentare hinzufügen</w:t>
+            </w:r>
+          </w:p>
+        </w:tc>
+        <w:tc>
+          <w:tcPr>
+            <w:tcW w:w="3021" w:type="dxa"/>
+          </w:tcPr>
+          <w:p>
+            <w:r>
+              <w:t>3</w:t>
+            </w:r>
+          </w:p>
+        </w:tc>
+        <w:tc>
+          <w:tcPr>
+            <w:tcW w:w="3021" w:type="dxa"/>
+          </w:tcPr>
+          <w:p>
+            <w:r>
+              <w:t>2</w:t>
+            </w:r>
+            <w:r>
+              <w:t>.5</w:t>
+            </w:r>
+          </w:p>
+        </w:tc>
+      </w:tr>
+      <w:tr>
+        <w:tc>
+          <w:tcPr>
+            <w:tcW w:w="3020" w:type="dxa"/>
+          </w:tcPr>
+          <w:p>
+            <w:r>
+              <w:t>Kategorien verwenden</w:t>
+            </w:r>
+          </w:p>
+        </w:tc>
+        <w:tc>
+          <w:tcPr>
+            <w:tcW w:w="3021" w:type="dxa"/>
+          </w:tcPr>
+          <w:p>
+            <w:r>
+              <w:t>1</w:t>
+            </w:r>
+          </w:p>
+        </w:tc>
+        <w:tc>
+          <w:tcPr>
+            <w:tcW w:w="3021" w:type="dxa"/>
+          </w:tcPr>
+          <w:p>
+            <w:r>
+              <w:t>1</w:t>
+            </w:r>
+          </w:p>
+        </w:tc>
+      </w:tr>
+      <w:tr>
+        <w:tc>
+          <w:tcPr>
+            <w:tcW w:w="9062" w:type="dxa"/>
+            <w:gridSpan w:val="3"/>
+          </w:tcPr>
+          <w:p>
+            <w:pPr>
+              <w:rPr>
+                <w:b/>
+              </w:rPr>
+            </w:pPr>
+            <w:r>
+              <w:rPr>
+                <w:b/>
+              </w:rPr>
+              <w:t>Tages Ablauf</w:t>
+            </w:r>
+          </w:p>
+        </w:tc>
+      </w:tr>
+      <w:tr>
+        <w:tc>
+          <w:tcPr>
+            <w:tcW w:w="9062" w:type="dxa"/>
+            <w:gridSpan w:val="3"/>
+          </w:tcPr>
+          <w:p>
+            <w:r>
+              <w:t>Ich erstellte die Möglichkeit Kommentare hinzuzufügen und versuchte Sie auch anzuzeigen, dies funktionierte aber dann noch nicht ganz.</w:t>
+            </w:r>
+            <w:r>
+              <w:t xml:space="preserve"> </w:t>
+            </w:r>
+            <w:r>
+              <w:t>Es können Kategorien zu einem Blog hinzugefügt werden und die Blogs können nach Kategorien sortiert werden.</w:t>
+            </w:r>
+          </w:p>
+        </w:tc>
+      </w:tr>
+      <w:tr>
+        <w:tc>
+          <w:tcPr>
+            <w:tcW w:w="9062" w:type="dxa"/>
+            <w:gridSpan w:val="3"/>
+          </w:tcPr>
+          <w:p>
+            <w:pPr>
+              <w:rPr>
+                <w:b/>
+              </w:rPr>
+            </w:pPr>
+            <w:r>
+              <w:rPr>
+                <w:b/>
+              </w:rPr>
+              <w:t>Hilfestellungen</w:t>
+            </w:r>
+          </w:p>
+        </w:tc>
+      </w:tr>
+      <w:tr>
+        <w:tc>
+          <w:tcPr>
+            <w:tcW w:w="9062" w:type="dxa"/>
+            <w:gridSpan w:val="3"/>
+          </w:tcPr>
+          <w:p>
+            <w:r>
+              <w:t>Das Intern</w:t>
+            </w:r>
+            <w:r>
+              <w:t>et gab hilfreiche Informationen.</w:t>
+            </w:r>
+          </w:p>
+        </w:tc>
+      </w:tr>
+      <w:tr>
+        <w:tc>
+          <w:tcPr>
+            <w:tcW w:w="9062" w:type="dxa"/>
+            <w:gridSpan w:val="3"/>
+          </w:tcPr>
+          <w:p>
+            <w:pPr>
+              <w:rPr>
+                <w:b/>
+              </w:rPr>
+            </w:pPr>
+            <w:r>
+              <w:rPr>
+                <w:b/>
+              </w:rPr>
+              <w:t>Reflexion</w:t>
+            </w:r>
+          </w:p>
+        </w:tc>
+      </w:tr>
+      <w:tr>
+        <w:tc>
+          <w:tcPr>
+            <w:tcW w:w="9062" w:type="dxa"/>
+            <w:gridSpan w:val="3"/>
+          </w:tcPr>
+          <w:p>
+            <w:r>
+              <w:t>Mit Musik arbeitet man schneller, ausserdem sollte man sich auf gewisse Dinge konzentrieren und sich nicht von anderen Sachen ablenken lassen.</w:t>
+            </w:r>
+          </w:p>
+        </w:tc>
+      </w:tr>
+      <w:tr>
+        <w:tc>
+          <w:tcPr>
+            <w:tcW w:w="9062" w:type="dxa"/>
+            <w:gridSpan w:val="3"/>
+          </w:tcPr>
+          <w:p>
+            <w:pPr>
+              <w:rPr>
+                <w:b/>
+              </w:rPr>
+            </w:pPr>
+            <w:r>
+              <w:rPr>
+                <w:b/>
+              </w:rPr>
+              <w:t>Nächste Schritte</w:t>
+            </w:r>
+          </w:p>
+        </w:tc>
+      </w:tr>
+      <w:tr>
+        <w:tc>
+          <w:tcPr>
+            <w:tcW w:w="9062" w:type="dxa"/>
+            <w:gridSpan w:val="3"/>
+          </w:tcPr>
+          <w:p>
+            <w:r>
+              <w:t>Blog aufräumen und Design verbessern.</w:t>
+            </w:r>
+          </w:p>
+        </w:tc>
+      </w:tr>
+    </w:tbl>
+    <w:p/>
+    <w:p>
+      <w:pPr>
+        <w:pStyle w:val="berschrift1"/>
+      </w:pPr>
+      <w:r>
+        <w:lastRenderedPageBreak/>
+        <w:t>14.12.2015</w:t>
+      </w:r>
+    </w:p>
+    <w:tbl>
+      <w:tblPr>
+        <w:tblStyle w:val="Tabellenraster"/>
+        <w:tblW w:w="0" w:type="auto"/>
+        <w:tblLook w:val="04A0" w:firstRow="1" w:lastRow="0" w:firstColumn="1" w:lastColumn="0" w:noHBand="0" w:noVBand="1"/>
+      </w:tblPr>
+      <w:tblGrid>
+        <w:gridCol w:w="3020"/>
+        <w:gridCol w:w="3021"/>
+        <w:gridCol w:w="3021"/>
+      </w:tblGrid>
+      <w:tr>
+        <w:tc>
+          <w:tcPr>
+            <w:tcW w:w="3020" w:type="dxa"/>
+          </w:tcPr>
+          <w:p>
+            <w:pPr>
+              <w:rPr>
+                <w:b/>
+              </w:rPr>
+            </w:pPr>
+            <w:r>
+              <w:rPr>
+                <w:b/>
+              </w:rPr>
+              <w:t>Tätigkeiten</w:t>
+            </w:r>
+          </w:p>
+        </w:tc>
+        <w:tc>
+          <w:tcPr>
+            <w:tcW w:w="3021" w:type="dxa"/>
+          </w:tcPr>
+          <w:p>
+            <w:pPr>
+              <w:rPr>
+                <w:b/>
+              </w:rPr>
+            </w:pPr>
+            <w:r>
+              <w:rPr>
+                <w:b/>
+              </w:rPr>
+              <w:t>Aufwand geplant (Std)</w:t>
+            </w:r>
+          </w:p>
+        </w:tc>
+        <w:tc>
+          <w:tcPr>
+            <w:tcW w:w="3021" w:type="dxa"/>
+          </w:tcPr>
+          <w:p>
+            <w:pPr>
+              <w:rPr>
+                <w:b/>
+              </w:rPr>
+            </w:pPr>
+            <w:r>
+              <w:rPr>
+                <w:b/>
+              </w:rPr>
+              <w:t>Aufwand effektiv (Std)</w:t>
+            </w:r>
+          </w:p>
+        </w:tc>
+      </w:tr>
+      <w:tr>
+        <w:tc>
+          <w:tcPr>
+            <w:tcW w:w="3020" w:type="dxa"/>
+          </w:tcPr>
+          <w:p>
+            <w:r>
+              <w:t xml:space="preserve">Kommentare </w:t>
+            </w:r>
+            <w:r>
+              <w:t>verbessern</w:t>
+            </w:r>
+          </w:p>
+        </w:tc>
+        <w:tc>
+          <w:tcPr>
+            <w:tcW w:w="3021" w:type="dxa"/>
+          </w:tcPr>
+          <w:p>
+            <w:r>
+              <w:t>1</w:t>
+            </w:r>
+          </w:p>
+        </w:tc>
+        <w:tc>
+          <w:tcPr>
+            <w:tcW w:w="3021" w:type="dxa"/>
+          </w:tcPr>
+          <w:p>
+            <w:r>
+              <w:t>1</w:t>
+            </w:r>
+          </w:p>
+        </w:tc>
+      </w:tr>
+      <w:tr>
+        <w:tc>
+          <w:tcPr>
+            <w:tcW w:w="3020" w:type="dxa"/>
+          </w:tcPr>
+          <w:p>
+            <w:r>
+              <w:t>Blog ändern / löschen hinzufügen.</w:t>
+            </w:r>
+          </w:p>
+        </w:tc>
+        <w:tc>
+          <w:tcPr>
+            <w:tcW w:w="3021" w:type="dxa"/>
+          </w:tcPr>
+          <w:p>
+            <w:r>
+              <w:t>1.5</w:t>
+            </w:r>
+          </w:p>
+        </w:tc>
+        <w:tc>
+          <w:tcPr>
+            <w:tcW w:w="3021" w:type="dxa"/>
+          </w:tcPr>
+          <w:p>
+            <w:r>
+              <w:t>1</w:t>
+            </w:r>
+          </w:p>
+        </w:tc>
+      </w:tr>
+      <w:tr>
+        <w:tc>
+          <w:tcPr>
+            <w:tcW w:w="9062" w:type="dxa"/>
+            <w:gridSpan w:val="3"/>
+          </w:tcPr>
+          <w:p>
+            <w:pPr>
+              <w:rPr>
+                <w:b/>
+              </w:rPr>
+            </w:pPr>
+            <w:r>
+              <w:rPr>
+                <w:b/>
+              </w:rPr>
+              <w:t>Tages Ablauf</w:t>
+            </w:r>
+          </w:p>
+        </w:tc>
+      </w:tr>
+      <w:tr>
+        <w:tc>
+          <w:tcPr>
+            <w:tcW w:w="9062" w:type="dxa"/>
+            <w:gridSpan w:val="3"/>
+          </w:tcPr>
+          <w:p>
+            <w:r>
+              <w:t>Ich verbesserte die Kommentarfunktion, man kann nun bei jedem Blog sehen, wie viele Kommentare vorhanden sind.</w:t>
+            </w:r>
+            <w:r>
+              <w:t xml:space="preserve"> Es können nun Blogs geändert und gelöscht werden vom Eigentümer.</w:t>
+            </w:r>
+          </w:p>
+        </w:tc>
+      </w:tr>
+      <w:tr>
+        <w:tc>
+          <w:tcPr>
+            <w:tcW w:w="9062" w:type="dxa"/>
+            <w:gridSpan w:val="3"/>
+          </w:tcPr>
+          <w:p>
+            <w:pPr>
+              <w:rPr>
+                <w:b/>
+              </w:rPr>
+            </w:pPr>
+            <w:r>
+              <w:rPr>
+                <w:b/>
+              </w:rPr>
+              <w:t>Hilfestellungen</w:t>
+            </w:r>
+          </w:p>
+        </w:tc>
+      </w:tr>
+      <w:tr>
+        <w:tc>
+          <w:tcPr>
+            <w:tcW w:w="9062" w:type="dxa"/>
+            <w:gridSpan w:val="3"/>
+          </w:tcPr>
+          <w:p>
+            <w:r>
+              <w:t>Das Internet gab hilfreiche Informationen.</w:t>
+            </w:r>
+            <w:r>
+              <w:t xml:space="preserve"> Ausserdem gaben Kollegen hilfreiche Tipps.</w:t>
+            </w:r>
+          </w:p>
+        </w:tc>
+      </w:tr>
+      <w:tr>
+        <w:tc>
+          <w:tcPr>
+            <w:tcW w:w="9062" w:type="dxa"/>
+            <w:gridSpan w:val="3"/>
+          </w:tcPr>
+          <w:p>
+            <w:pPr>
+              <w:rPr>
+                <w:b/>
+              </w:rPr>
+            </w:pPr>
+            <w:r>
+              <w:rPr>
+                <w:b/>
+              </w:rPr>
+              <w:t>Reflexion</w:t>
+            </w:r>
+          </w:p>
+        </w:tc>
+      </w:tr>
+      <w:tr>
+        <w:tc>
+          <w:tcPr>
+            <w:tcW w:w="9062" w:type="dxa"/>
+            <w:gridSpan w:val="3"/>
+          </w:tcPr>
+          <w:p>
+            <w:r>
+              <w:t>Um ein Blog zu ändern kann dasselbe GUI wie beim Erstellen eines Blogs verwendet werden.</w:t>
+            </w:r>
+          </w:p>
+        </w:tc>
+      </w:tr>
+      <w:tr>
+        <w:tc>
+          <w:tcPr>
+            <w:tcW w:w="9062" w:type="dxa"/>
+            <w:gridSpan w:val="3"/>
+          </w:tcPr>
+          <w:p>
+            <w:pPr>
+              <w:rPr>
+                <w:b/>
+              </w:rPr>
+            </w:pPr>
+            <w:r>
+              <w:rPr>
+                <w:b/>
+              </w:rPr>
+              <w:t>Nächste Schritte</w:t>
+            </w:r>
+          </w:p>
+        </w:tc>
+      </w:tr>
+      <w:tr>
+        <w:tc>
+          <w:tcPr>
+            <w:tcW w:w="9062" w:type="dxa"/>
+            <w:gridSpan w:val="3"/>
+          </w:tcPr>
+          <w:p>
+            <w:r>
+              <w:t xml:space="preserve">Blog aufräumen und </w:t>
+            </w:r>
+            <w:r>
+              <w:t>Administrator hinzufügen.</w:t>
+            </w:r>
+          </w:p>
+        </w:tc>
+      </w:tr>
+    </w:tbl>
+    <w:p/>
+    <w:p>
+      <w:pPr>
+        <w:pStyle w:val="berschrift1"/>
+      </w:pPr>
+      <w:r>
+        <w:t>16.12.2015</w:t>
+      </w:r>
+    </w:p>
+    <w:tbl>
+      <w:tblPr>
+        <w:tblStyle w:val="Tabellenraster"/>
+        <w:tblW w:w="0" w:type="auto"/>
+        <w:tblLook w:val="04A0" w:firstRow="1" w:lastRow="0" w:firstColumn="1" w:lastColumn="0" w:noHBand="0" w:noVBand="1"/>
+      </w:tblPr>
+      <w:tblGrid>
+        <w:gridCol w:w="3020"/>
+        <w:gridCol w:w="3021"/>
+        <w:gridCol w:w="3021"/>
+      </w:tblGrid>
+      <w:tr>
+        <w:tc>
+          <w:tcPr>
+            <w:tcW w:w="3020" w:type="dxa"/>
+          </w:tcPr>
+          <w:p>
+            <w:pPr>
+              <w:rPr>
+                <w:b/>
+              </w:rPr>
+            </w:pPr>
+            <w:r>
+              <w:rPr>
+                <w:b/>
+              </w:rPr>
+              <w:t>Tätigkeiten</w:t>
+            </w:r>
+          </w:p>
+        </w:tc>
+        <w:tc>
+          <w:tcPr>
+            <w:tcW w:w="3021" w:type="dxa"/>
+          </w:tcPr>
+          <w:p>
+            <w:pPr>
+              <w:rPr>
+                <w:b/>
+              </w:rPr>
+            </w:pPr>
+            <w:r>
+              <w:rPr>
+                <w:b/>
+              </w:rPr>
+              <w:t>Aufwand geplant (Std)</w:t>
+            </w:r>
+          </w:p>
+        </w:tc>
+        <w:tc>
+          <w:tcPr>
+            <w:tcW w:w="3021" w:type="dxa"/>
+          </w:tcPr>
+          <w:p>
+            <w:pPr>
+              <w:rPr>
+                <w:b/>
+              </w:rPr>
+            </w:pPr>
+            <w:r>
+              <w:rPr>
+                <w:b/>
+              </w:rPr>
+              <w:t>Aufwand effektiv (Std)</w:t>
+            </w:r>
+          </w:p>
+        </w:tc>
+      </w:tr>
+      <w:tr>
+        <w:tc>
+          <w:tcPr>
+            <w:tcW w:w="3020" w:type="dxa"/>
+          </w:tcPr>
+          <w:p>
+            <w:r>
+              <w:t>Blog lese Verbesserung</w:t>
+            </w:r>
+          </w:p>
+        </w:tc>
+        <w:tc>
+          <w:tcPr>
+            <w:tcW w:w="3021" w:type="dxa"/>
+          </w:tcPr>
+          <w:p>
+            <w:r>
+              <w:t>1</w:t>
+            </w:r>
+          </w:p>
+        </w:tc>
+        <w:tc>
+          <w:tcPr>
+            <w:tcW w:w="3021" w:type="dxa"/>
+          </w:tcPr>
+          <w:p>
+            <w:r>
+              <w:t>1</w:t>
+            </w:r>
+          </w:p>
+        </w:tc>
+      </w:tr>
+      <w:tr>
+        <w:tc>
+          <w:tcPr>
+            <w:tcW w:w="9062" w:type="dxa"/>
+            <w:gridSpan w:val="3"/>
+          </w:tcPr>
+          <w:p>
+            <w:pPr>
+              <w:rPr>
+                <w:b/>
+              </w:rPr>
+            </w:pPr>
+            <w:r>
+              <w:rPr>
+                <w:b/>
+              </w:rPr>
+              <w:t>Tages Ablauf</w:t>
+            </w:r>
+          </w:p>
+        </w:tc>
+      </w:tr>
+      <w:tr>
+        <w:tc>
+          <w:tcPr>
+            <w:tcW w:w="9062" w:type="dxa"/>
+            <w:gridSpan w:val="3"/>
+          </w:tcPr>
+          <w:p>
+            <w:r>
+              <w:t>Es gab Probleme beim Lesen von Blogs und dies habe ich geflickt.</w:t>
+            </w:r>
+          </w:p>
+        </w:tc>
+      </w:tr>
+      <w:tr>
+        <w:tc>
+          <w:tcPr>
+            <w:tcW w:w="9062" w:type="dxa"/>
+            <w:gridSpan w:val="3"/>
+          </w:tcPr>
+          <w:p>
+            <w:pPr>
+              <w:rPr>
+                <w:b/>
+              </w:rPr>
+            </w:pPr>
+            <w:r>
+              <w:rPr>
+                <w:b/>
+              </w:rPr>
+              <w:t>Hilfestellungen</w:t>
+            </w:r>
+          </w:p>
+        </w:tc>
+      </w:tr>
+      <w:tr>
+        <w:tc>
+          <w:tcPr>
+            <w:tcW w:w="9062" w:type="dxa"/>
+            <w:gridSpan w:val="3"/>
+          </w:tcPr>
+          <w:p>
+            <w:r>
+              <w:t xml:space="preserve">Das Internet gab hilfreiche Informationen. </w:t>
+            </w:r>
+          </w:p>
+        </w:tc>
+      </w:tr>
+      <w:tr>
+        <w:tc>
+          <w:tcPr>
+            <w:tcW w:w="9062" w:type="dxa"/>
+            <w:gridSpan w:val="3"/>
+          </w:tcPr>
+          <w:p>
+            <w:pPr>
+              <w:rPr>
+                <w:b/>
+              </w:rPr>
+            </w:pPr>
+            <w:r>
+              <w:rPr>
+                <w:b/>
+              </w:rPr>
+              <w:t>Reflexion</w:t>
+            </w:r>
+          </w:p>
+        </w:tc>
+      </w:tr>
+      <w:tr>
+        <w:tc>
+          <w:tcPr>
+            <w:tcW w:w="9062" w:type="dxa"/>
+            <w:gridSpan w:val="3"/>
+          </w:tcPr>
+          <w:p>
+            <w:r>
+              <w:t>Am besten würde man in den Models nur genau die entsprechende Tabelle verwenden.</w:t>
+            </w:r>
+          </w:p>
+        </w:tc>
+      </w:tr>
+      <w:tr>
+        <w:tc>
+          <w:tcPr>
+            <w:tcW w:w="9062" w:type="dxa"/>
+            <w:gridSpan w:val="3"/>
+          </w:tcPr>
+          <w:p>
+            <w:pPr>
+              <w:rPr>
+                <w:b/>
+              </w:rPr>
+            </w:pPr>
+            <w:r>
+              <w:rPr>
+                <w:b/>
+              </w:rPr>
+              <w:t>Nächste Schritte</w:t>
+            </w:r>
+          </w:p>
+        </w:tc>
+      </w:tr>
+      <w:tr>
+        <w:tc>
+          <w:tcPr>
+            <w:tcW w:w="9062" w:type="dxa"/>
+            <w:gridSpan w:val="3"/>
+          </w:tcPr>
+          <w:p>
+            <w:r>
+              <w:t>Administrator hinzufügen.</w:t>
+            </w:r>
+          </w:p>
+        </w:tc>
+      </w:tr>
+    </w:tbl>
+    <w:p/>
+    <w:p>
+      <w:pPr>
+        <w:pStyle w:val="berschrift1"/>
+      </w:pPr>
+      <w:r>
+        <w:t>17.12.2015</w:t>
+      </w:r>
+    </w:p>
+    <w:tbl>
+      <w:tblPr>
+        <w:tblStyle w:val="Tabellenraster"/>
+        <w:tblW w:w="0" w:type="auto"/>
+        <w:tblLook w:val="04A0" w:firstRow="1" w:lastRow="0" w:firstColumn="1" w:lastColumn="0" w:noHBand="0" w:noVBand="1"/>
+      </w:tblPr>
+      <w:tblGrid>
+        <w:gridCol w:w="3020"/>
+        <w:gridCol w:w="3021"/>
+        <w:gridCol w:w="3021"/>
+      </w:tblGrid>
+      <w:tr>
+        <w:tc>
+          <w:tcPr>
+            <w:tcW w:w="3020" w:type="dxa"/>
+          </w:tcPr>
+          <w:p>
+            <w:pPr>
+              <w:rPr>
+                <w:b/>
+              </w:rPr>
+            </w:pPr>
+            <w:r>
+              <w:rPr>
+                <w:b/>
+              </w:rPr>
+              <w:t>Tätigkeiten</w:t>
+            </w:r>
+          </w:p>
+        </w:tc>
+        <w:tc>
+          <w:tcPr>
+            <w:tcW w:w="3021" w:type="dxa"/>
+          </w:tcPr>
+          <w:p>
+            <w:pPr>
+              <w:rPr>
+                <w:b/>
+              </w:rPr>
+            </w:pPr>
+            <w:r>
+              <w:rPr>
+                <w:b/>
+              </w:rPr>
+              <w:t>Aufwand geplant (Std)</w:t>
+            </w:r>
+          </w:p>
+        </w:tc>
+        <w:tc>
+          <w:tcPr>
+            <w:tcW w:w="3021" w:type="dxa"/>
+          </w:tcPr>
+          <w:p>
+            <w:pPr>
+              <w:rPr>
+                <w:b/>
+              </w:rPr>
+            </w:pPr>
+            <w:r>
+              <w:rPr>
+                <w:b/>
+              </w:rPr>
+              <w:t>Aufwand effektiv (Std)</w:t>
+            </w:r>
+          </w:p>
+        </w:tc>
+      </w:tr>
+      <w:tr>
+        <w:tc>
+          <w:tcPr>
+            <w:tcW w:w="3020" w:type="dxa"/>
+          </w:tcPr>
+          <w:p>
+            <w:r>
+              <w:t>Administrator hinzufügen</w:t>
+            </w:r>
+          </w:p>
+        </w:tc>
+        <w:tc>
+          <w:tcPr>
+            <w:tcW w:w="3021" w:type="dxa"/>
+          </w:tcPr>
+          <w:p>
+            <w:r>
+              <w:t>2</w:t>
+            </w:r>
+          </w:p>
+        </w:tc>
+        <w:tc>
+          <w:tcPr>
+            <w:tcW w:w="3021" w:type="dxa"/>
+          </w:tcPr>
+          <w:p>
+            <w:r>
+              <w:t>1</w:t>
+            </w:r>
+            <w:r>
+              <w:t>.5</w:t>
+            </w:r>
+          </w:p>
+        </w:tc>
+      </w:tr>
+      <w:tr>
+        <w:tc>
+          <w:tcPr>
+            <w:tcW w:w="3020" w:type="dxa"/>
+          </w:tcPr>
+          <w:p>
+            <w:r>
+              <w:t>Administrator kann Blogs, Kommentare und User löschen.</w:t>
+            </w:r>
+          </w:p>
+        </w:tc>
+        <w:tc>
+          <w:tcPr>
+            <w:tcW w:w="3021" w:type="dxa"/>
+          </w:tcPr>
+          <w:p>
+            <w:r>
+              <w:t>1.5</w:t>
+            </w:r>
+          </w:p>
+        </w:tc>
+        <w:tc>
+          <w:tcPr>
+            <w:tcW w:w="3021" w:type="dxa"/>
+          </w:tcPr>
+          <w:p>
+            <w:r>
+              <w:t>1</w:t>
+            </w:r>
+            <w:r>
+              <w:t>.5</w:t>
+            </w:r>
+          </w:p>
+        </w:tc>
+      </w:tr>
+      <w:tr>
+        <w:tc>
+          <w:tcPr>
+            <w:tcW w:w="9062" w:type="dxa"/>
+            <w:gridSpan w:val="3"/>
+          </w:tcPr>
+          <w:p>
+            <w:pPr>
+              <w:rPr>
+                <w:b/>
+              </w:rPr>
+            </w:pPr>
+            <w:r>
+              <w:rPr>
+                <w:b/>
+              </w:rPr>
+              <w:t>Tages Ablauf</w:t>
+            </w:r>
+          </w:p>
+        </w:tc>
+      </w:tr>
+      <w:tr>
+        <w:tc>
+          <w:tcPr>
+            <w:tcW w:w="9062" w:type="dxa"/>
+            <w:gridSpan w:val="3"/>
+          </w:tcPr>
+          <w:p>
+            <w:r>
+              <w:t>Ich fügte einen Administrator hinzu (</w:t>
+            </w:r>
+            <w:hyperlink r:id="rId7" w:history="1">
+              <w:r>
+                <w:rPr>
+                  <w:rStyle w:val="Hyperlink"/>
+                </w:rPr>
+                <w:t>iet-admin@test.ch</w:t>
+              </w:r>
+            </w:hyperlink>
+            <w:r>
+              <w:t xml:space="preserve">), der Kommentare, Blogs und User löschen kann. </w:t>
+            </w:r>
+            <w:r>
+              <w:t>Um User zu löschen ist eine User Übersicht vorhanden, in der, falls viele User vorhanden wären zu den einzelnen Anfangsbuchstaben der User gesprungen werden kann.</w:t>
+            </w:r>
+          </w:p>
+        </w:tc>
+      </w:tr>
+      <w:tr>
+        <w:tc>
+          <w:tcPr>
+            <w:tcW w:w="9062" w:type="dxa"/>
+            <w:gridSpan w:val="3"/>
+          </w:tcPr>
+          <w:p>
+            <w:pPr>
+              <w:rPr>
+                <w:b/>
+              </w:rPr>
+            </w:pPr>
+            <w:r>
+              <w:rPr>
+                <w:b/>
+              </w:rPr>
+              <w:t>Hilfestellungen</w:t>
+            </w:r>
+          </w:p>
+        </w:tc>
+      </w:tr>
+      <w:tr>
+        <w:tc>
+          <w:tcPr>
+            <w:tcW w:w="9062" w:type="dxa"/>
+            <w:gridSpan w:val="3"/>
+          </w:tcPr>
+          <w:p>
+            <w:r>
+              <w:t>Das Internet gab hilfreiche Informationen. Ausserdem gaben Kollegen hilfreiche Tipps.</w:t>
+            </w:r>
+          </w:p>
+        </w:tc>
+      </w:tr>
+      <w:tr>
+        <w:tc>
+          <w:tcPr>
+            <w:tcW w:w="9062" w:type="dxa"/>
+            <w:gridSpan w:val="3"/>
+          </w:tcPr>
+          <w:p>
+            <w:pPr>
+              <w:rPr>
+                <w:b/>
+              </w:rPr>
+            </w:pPr>
+            <w:r>
+              <w:rPr>
+                <w:b/>
+              </w:rPr>
+              <w:t>Reflexion</w:t>
+            </w:r>
+          </w:p>
+        </w:tc>
+      </w:tr>
+      <w:tr>
+        <w:tc>
+          <w:tcPr>
+            <w:tcW w:w="9062" w:type="dxa"/>
+            <w:gridSpan w:val="3"/>
+          </w:tcPr>
+          <w:p>
+            <w:r>
+              <w:t>Mit URLs kann man viele Sachen erreichen, beispielsweise ein Sprung zu einem Eintrag und wieder zum Anfang von der Datei.</w:t>
+            </w:r>
+          </w:p>
+        </w:tc>
+      </w:tr>
+      <w:tr>
+        <w:tc>
+          <w:tcPr>
+            <w:tcW w:w="9062" w:type="dxa"/>
+            <w:gridSpan w:val="3"/>
+          </w:tcPr>
+          <w:p>
+            <w:pPr>
+              <w:rPr>
+                <w:b/>
+              </w:rPr>
+            </w:pPr>
+            <w:r>
+              <w:rPr>
+                <w:b/>
+              </w:rPr>
+              <w:t>Nächste Schritte</w:t>
+            </w:r>
+          </w:p>
+        </w:tc>
+      </w:tr>
+      <w:tr>
+        <w:tc>
+          <w:tcPr>
+            <w:tcW w:w="9062" w:type="dxa"/>
+            <w:gridSpan w:val="3"/>
+          </w:tcPr>
+          <w:p>
+            <w:r>
+              <w:t>Blog aufräumen.</w:t>
+            </w:r>
+          </w:p>
+        </w:tc>
+      </w:tr>
+    </w:tbl>
+    <w:p/>
+    <w:p>
+      <w:pPr>
+        <w:pStyle w:val="berschrift1"/>
+      </w:pPr>
+      <w:r>
+        <w:lastRenderedPageBreak/>
+        <w:t>18.12.2015</w:t>
+      </w:r>
+    </w:p>
+    <w:tbl>
+      <w:tblPr>
+        <w:tblStyle w:val="Tabellenraster"/>
+        <w:tblW w:w="0" w:type="auto"/>
+        <w:tblLook w:val="04A0" w:firstRow="1" w:lastRow="0" w:firstColumn="1" w:lastColumn="0" w:noHBand="0" w:noVBand="1"/>
+      </w:tblPr>
+      <w:tblGrid>
+        <w:gridCol w:w="3020"/>
+        <w:gridCol w:w="3021"/>
+        <w:gridCol w:w="3021"/>
+      </w:tblGrid>
+      <w:tr>
+        <w:tc>
+          <w:tcPr>
+            <w:tcW w:w="3020" w:type="dxa"/>
+          </w:tcPr>
+          <w:p>
+            <w:pPr>
+              <w:rPr>
+                <w:b/>
+              </w:rPr>
+            </w:pPr>
+            <w:r>
+              <w:rPr>
+                <w:b/>
+              </w:rPr>
+              <w:t>Tätigkeiten</w:t>
+            </w:r>
+          </w:p>
+        </w:tc>
+        <w:tc>
+          <w:tcPr>
+            <w:tcW w:w="3021" w:type="dxa"/>
+          </w:tcPr>
+          <w:p>
+            <w:pPr>
+              <w:rPr>
+                <w:b/>
+              </w:rPr>
+            </w:pPr>
+            <w:r>
+              <w:rPr>
+                <w:b/>
+              </w:rPr>
+              <w:t>Aufwand geplant (Std)</w:t>
+            </w:r>
+          </w:p>
+        </w:tc>
+        <w:tc>
+          <w:tcPr>
+            <w:tcW w:w="3021" w:type="dxa"/>
+          </w:tcPr>
+          <w:p>
+            <w:pPr>
+              <w:rPr>
+                <w:b/>
+              </w:rPr>
+            </w:pPr>
+            <w:r>
+              <w:rPr>
+                <w:b/>
+              </w:rPr>
+              <w:t>Aufwand effektiv (Std)</w:t>
+            </w:r>
+          </w:p>
+        </w:tc>
+      </w:tr>
+      <w:tr>
+        <w:tc>
+          <w:tcPr>
+            <w:tcW w:w="3020" w:type="dxa"/>
+          </w:tcPr>
+          <w:p>
+            <w:r>
+              <w:t>Blog aufräumen</w:t>
+            </w:r>
+          </w:p>
+        </w:tc>
+        <w:tc>
+          <w:tcPr>
+            <w:tcW w:w="3021" w:type="dxa"/>
+          </w:tcPr>
+          <w:p>
+            <w:r>
+              <w:t>3</w:t>
+            </w:r>
+          </w:p>
+        </w:tc>
+        <w:tc>
+          <w:tcPr>
+            <w:tcW w:w="3021" w:type="dxa"/>
+          </w:tcPr>
+          <w:p>
+            <w:r>
+              <w:t>3.5</w:t>
+            </w:r>
+          </w:p>
+        </w:tc>
+      </w:tr>
+      <w:tr>
+        <w:tc>
+          <w:tcPr>
+            <w:tcW w:w="9062" w:type="dxa"/>
+            <w:gridSpan w:val="3"/>
+          </w:tcPr>
+          <w:p>
+            <w:pPr>
+              <w:rPr>
+                <w:b/>
+              </w:rPr>
+            </w:pPr>
+            <w:r>
+              <w:rPr>
+                <w:b/>
+              </w:rPr>
+              <w:t>Tages Ablauf</w:t>
+            </w:r>
+          </w:p>
+        </w:tc>
+      </w:tr>
+      <w:tr>
+        <w:tc>
+          <w:tcPr>
+            <w:tcW w:w="9062" w:type="dxa"/>
+            <w:gridSpan w:val="3"/>
+          </w:tcPr>
+          <w:p>
+            <w:r>
+              <w:t>Ich räumte den Blog auf und verbesserte das GUI.</w:t>
+            </w:r>
+          </w:p>
+        </w:tc>
+      </w:tr>
+      <w:tr>
+        <w:tc>
+          <w:tcPr>
+            <w:tcW w:w="9062" w:type="dxa"/>
+            <w:gridSpan w:val="3"/>
+          </w:tcPr>
+          <w:p>
+            <w:pPr>
+              <w:rPr>
+                <w:b/>
+              </w:rPr>
+            </w:pPr>
+            <w:r>
+              <w:rPr>
+                <w:b/>
+              </w:rPr>
+              <w:t>Hilfestellungen</w:t>
+            </w:r>
+          </w:p>
+        </w:tc>
+      </w:tr>
+      <w:tr>
+        <w:tc>
+          <w:tcPr>
+            <w:tcW w:w="9062" w:type="dxa"/>
+            <w:gridSpan w:val="3"/>
+          </w:tcPr>
+          <w:p>
+            <w:r>
+              <w:t>Das Internet gab hilfreiche Informationen.</w:t>
+            </w:r>
+          </w:p>
+        </w:tc>
+      </w:tr>
+      <w:tr>
+        <w:tc>
+          <w:tcPr>
+            <w:tcW w:w="9062" w:type="dxa"/>
+            <w:gridSpan w:val="3"/>
+          </w:tcPr>
+          <w:p>
+            <w:pPr>
+              <w:rPr>
+                <w:b/>
+              </w:rPr>
+            </w:pPr>
+            <w:r>
+              <w:rPr>
+                <w:b/>
+              </w:rPr>
+              <w:t>Reflexion</w:t>
+            </w:r>
+          </w:p>
+        </w:tc>
+      </w:tr>
+      <w:tr>
+        <w:tc>
+          <w:tcPr>
+            <w:tcW w:w="9062" w:type="dxa"/>
+            <w:gridSpan w:val="3"/>
+          </w:tcPr>
+          <w:p>
+            <w:r>
+              <w:t>GUI zu ändern und zu verbessern ist ziemlich anstrengend, da es nicht ganz einfach ist HTML von PHP heraus auszugeben und dabei eine übersichtliche Struktur zu behalten.</w:t>
+            </w:r>
+          </w:p>
+        </w:tc>
+      </w:tr>
+      <w:tr>
+        <w:tc>
+          <w:tcPr>
+            <w:tcW w:w="9062" w:type="dxa"/>
+            <w:gridSpan w:val="3"/>
+          </w:tcPr>
+          <w:p>
+            <w:pPr>
+              <w:rPr>
+                <w:b/>
+              </w:rPr>
+            </w:pPr>
+            <w:r>
+              <w:rPr>
+                <w:b/>
+              </w:rPr>
+              <w:t>Nächste Schritte</w:t>
+            </w:r>
+          </w:p>
+        </w:tc>
+      </w:tr>
+      <w:tr>
+        <w:tc>
+          <w:tcPr>
+            <w:tcW w:w="9062" w:type="dxa"/>
+            <w:gridSpan w:val="3"/>
+          </w:tcPr>
+          <w:p>
+            <w:pPr>
+              <w:tabs>
+                <w:tab w:val="left" w:pos="4673"/>
+              </w:tabs>
+            </w:pPr>
+            <w:r>
+              <w:t>Die Blog Übersicht hat verschiedene Seiten, sobald  mehr als 7 Blogs vorhanden sind um eine bessere Übersicht zu behalten.</w:t>
+            </w:r>
+          </w:p>
+        </w:tc>
+      </w:tr>
+    </w:tbl>
+    <w:p/>
+    <w:p>
+      <w:pPr>
+        <w:pStyle w:val="berschrift1"/>
+      </w:pPr>
+      <w:r>
+        <w:t>19.12.2015</w:t>
+      </w:r>
+    </w:p>
+    <w:tbl>
+      <w:tblPr>
+        <w:tblStyle w:val="Tabellenraster"/>
+        <w:tblW w:w="0" w:type="auto"/>
+        <w:tblLook w:val="04A0" w:firstRow="1" w:lastRow="0" w:firstColumn="1" w:lastColumn="0" w:noHBand="0" w:noVBand="1"/>
+      </w:tblPr>
+      <w:tblGrid>
+        <w:gridCol w:w="3020"/>
+        <w:gridCol w:w="3021"/>
+        <w:gridCol w:w="3021"/>
+      </w:tblGrid>
+      <w:tr>
+        <w:tc>
+          <w:tcPr>
+            <w:tcW w:w="3020" w:type="dxa"/>
+          </w:tcPr>
+          <w:p>
+            <w:pPr>
+              <w:rPr>
+                <w:b/>
+              </w:rPr>
+            </w:pPr>
+            <w:r>
+              <w:rPr>
+                <w:b/>
+              </w:rPr>
+              <w:t>Tätigkeiten</w:t>
+            </w:r>
+          </w:p>
+        </w:tc>
+        <w:tc>
+          <w:tcPr>
+            <w:tcW w:w="3021" w:type="dxa"/>
+          </w:tcPr>
+          <w:p>
+            <w:pPr>
+              <w:rPr>
+                <w:b/>
+              </w:rPr>
+            </w:pPr>
+            <w:r>
+              <w:rPr>
+                <w:b/>
+              </w:rPr>
+              <w:t>Aufwand geplant (Std)</w:t>
+            </w:r>
+          </w:p>
+        </w:tc>
+        <w:tc>
+          <w:tcPr>
+            <w:tcW w:w="3021" w:type="dxa"/>
+          </w:tcPr>
+          <w:p>
+            <w:pPr>
+              <w:rPr>
+                <w:b/>
+              </w:rPr>
+            </w:pPr>
+            <w:r>
+              <w:rPr>
+                <w:b/>
+              </w:rPr>
+              <w:t>Aufwand effektiv (Std)</w:t>
+            </w:r>
+          </w:p>
+        </w:tc>
+      </w:tr>
+      <w:tr>
+        <w:tc>
+          <w:tcPr>
+            <w:tcW w:w="3020" w:type="dxa"/>
+          </w:tcPr>
+          <w:p>
+            <w:r>
+              <w:t>Seitennavigation</w:t>
+            </w:r>
+          </w:p>
+        </w:tc>
+        <w:tc>
+          <w:tcPr>
+            <w:tcW w:w="3021" w:type="dxa"/>
+          </w:tcPr>
+          <w:p>
+            <w:r>
+              <w:t>2</w:t>
+            </w:r>
+          </w:p>
+        </w:tc>
+        <w:tc>
+          <w:tcPr>
+            <w:tcW w:w="3021" w:type="dxa"/>
+          </w:tcPr>
+          <w:p>
+            <w:r>
+              <w:t>1</w:t>
+            </w:r>
+            <w:r>
+              <w:t>.5</w:t>
+            </w:r>
+          </w:p>
+        </w:tc>
+      </w:tr>
+      <w:tr>
+        <w:tc>
+          <w:tcPr>
+            <w:tcW w:w="3020" w:type="dxa"/>
+          </w:tcPr>
+          <w:p>
+            <w:r>
+              <w:t>Aufräumen</w:t>
+            </w:r>
+          </w:p>
+        </w:tc>
+        <w:tc>
+          <w:tcPr>
+            <w:tcW w:w="3021" w:type="dxa"/>
+          </w:tcPr>
+          <w:p>
+            <w:r>
+              <w:t>2</w:t>
+            </w:r>
+          </w:p>
+        </w:tc>
+        <w:tc>
+          <w:tcPr>
+            <w:tcW w:w="3021" w:type="dxa"/>
+          </w:tcPr>
+          <w:p>
+            <w:r>
+              <w:t>2.5</w:t>
+            </w:r>
+          </w:p>
+        </w:tc>
+      </w:tr>
+      <w:tr>
+        <w:tc>
+          <w:tcPr>
+            <w:tcW w:w="3020" w:type="dxa"/>
+          </w:tcPr>
+          <w:p>
+            <w:r>
+              <w:t>GUI verbessern</w:t>
+            </w:r>
+          </w:p>
+        </w:tc>
+        <w:tc>
+          <w:tcPr>
+            <w:tcW w:w="3021" w:type="dxa"/>
+          </w:tcPr>
+          <w:p>
+            <w:r>
+              <w:t>3</w:t>
+            </w:r>
+          </w:p>
+        </w:tc>
+        <w:tc>
+          <w:tcPr>
+            <w:tcW w:w="3021" w:type="dxa"/>
+          </w:tcPr>
+          <w:p>
+            <w:r>
+              <w:t>2.5</w:t>
+            </w:r>
+          </w:p>
+        </w:tc>
+      </w:tr>
+      <w:tr>
+        <w:tc>
+          <w:tcPr>
+            <w:tcW w:w="3020" w:type="dxa"/>
+          </w:tcPr>
+          <w:p>
+            <w:r>
+              <w:t>Fehler verbessern</w:t>
+            </w:r>
+          </w:p>
+        </w:tc>
+        <w:tc>
+          <w:tcPr>
+            <w:tcW w:w="3021" w:type="dxa"/>
+          </w:tcPr>
+          <w:p>
+            <w:r>
+              <w:t>1</w:t>
+            </w:r>
+          </w:p>
+        </w:tc>
+        <w:tc>
+          <w:tcPr>
+            <w:tcW w:w="3021" w:type="dxa"/>
+          </w:tcPr>
+          <w:p>
+            <w:r>
+              <w:t>1.5</w:t>
+            </w:r>
+          </w:p>
+        </w:tc>
+      </w:tr>
+      <w:tr>
+        <w:tc>
+          <w:tcPr>
+            <w:tcW w:w="3020" w:type="dxa"/>
+          </w:tcPr>
+          <w:p>
+            <w:r>
+              <w:t>Readme erstellen</w:t>
+            </w:r>
+          </w:p>
+        </w:tc>
+        <w:tc>
+          <w:tcPr>
+            <w:tcW w:w="3021" w:type="dxa"/>
+          </w:tcPr>
+          <w:p>
+            <w:r>
+              <w:t>1</w:t>
+            </w:r>
+          </w:p>
+        </w:tc>
+        <w:tc>
+          <w:tcPr>
+            <w:tcW w:w="3021" w:type="dxa"/>
+          </w:tcPr>
+          <w:p>
+            <w:r>
+              <w:t>1</w:t>
+            </w:r>
+          </w:p>
+        </w:tc>
+      </w:tr>
+      <w:tr>
+        <w:tc>
+          <w:tcPr>
+            <w:tcW w:w="3020" w:type="dxa"/>
+          </w:tcPr>
+          <w:p>
+            <w:r>
+              <w:t xml:space="preserve">User </w:t>
+            </w:r>
+            <w:r>
+              <w:t>Freundlichkeit</w:t>
+            </w:r>
+          </w:p>
+        </w:tc>
+        <w:tc>
+          <w:tcPr>
+            <w:tcW w:w="3021" w:type="dxa"/>
+          </w:tcPr>
+          <w:p>
+            <w:r>
+              <w:t>1</w:t>
+            </w:r>
+          </w:p>
+        </w:tc>
+        <w:tc>
+          <w:tcPr>
+            <w:tcW w:w="3021" w:type="dxa"/>
+          </w:tcPr>
+          <w:p>
+            <w:r>
+              <w:t>1</w:t>
+            </w:r>
+          </w:p>
+        </w:tc>
+      </w:tr>
+      <w:tr>
+        <w:tc>
+          <w:tcPr>
+            <w:tcW w:w="9062" w:type="dxa"/>
+            <w:gridSpan w:val="3"/>
+          </w:tcPr>
+          <w:p>
+            <w:pPr>
+              <w:rPr>
+                <w:b/>
+              </w:rPr>
+            </w:pPr>
+            <w:r>
+              <w:rPr>
+                <w:b/>
+              </w:rPr>
+              <w:t>Tages Ablauf</w:t>
+            </w:r>
+          </w:p>
+        </w:tc>
+      </w:tr>
+      <w:tr>
+        <w:tc>
+          <w:tcPr>
+            <w:tcW w:w="9062" w:type="dxa"/>
+            <w:gridSpan w:val="3"/>
+          </w:tcPr>
+          <w:p>
+            <w:r>
+              <w:t xml:space="preserve">Ich erstellte eine Seitennavigation, das heisst, wenn mehr als 7 Blogs vorhanden sind gibt es eine neue Seite die erst geladen wird, wenn mit den Pfeilen auf </w:t>
+            </w:r>
+            <w:r>
+              <w:t>„</w:t>
+            </w:r>
+            <w:r>
+              <w:t>Older</w:t>
+            </w:r>
+            <w:r>
+              <w:t>“</w:t>
+            </w:r>
+            <w:r>
+              <w:t xml:space="preserve"> gegangen wird.</w:t>
+            </w:r>
+            <w:r>
+              <w:t xml:space="preserve"> Ausserdem löschte ich unnötige Dateien, die nicht gebraucht werden. GUI verbesserte ich minimal, konnte aber einige Dinge immer noch nicht verbessern, da es ziemlich schwierig ist diese Dinge schön zu bekommen, beispielsweise die Buttons zum Ändern und Löschen eines Blog Eintrages. </w:t>
+            </w:r>
+          </w:p>
+          <w:p>
+            <w:r>
+              <w:t>Zudem verbesserte ich einige Fehler, die mir auffielen. Das Readme wurde erstellt und die Seite wurde User freundlicher gestaltet mit Meldungen die das Nutzererlebnis einiges verbessern sollten.</w:t>
+            </w:r>
+          </w:p>
+        </w:tc>
+      </w:tr>
+      <w:tr>
+        <w:tc>
+          <w:tcPr>
+            <w:tcW w:w="9062" w:type="dxa"/>
+            <w:gridSpan w:val="3"/>
+          </w:tcPr>
+          <w:p>
+            <w:pPr>
+              <w:rPr>
+                <w:b/>
+              </w:rPr>
+            </w:pPr>
+            <w:r>
+              <w:rPr>
+                <w:b/>
+              </w:rPr>
+              <w:t>Hilfestellungen</w:t>
+            </w:r>
+          </w:p>
+        </w:tc>
+      </w:tr>
+      <w:tr>
+        <w:tc>
+          <w:tcPr>
+            <w:tcW w:w="9062" w:type="dxa"/>
+            <w:gridSpan w:val="3"/>
+          </w:tcPr>
+          <w:p>
+            <w:r>
+              <w:t>Das Internet gab hilfreiche Informationen. Ausserdem gaben Kollegen hilfreiche Tipps.</w:t>
+            </w:r>
+          </w:p>
+        </w:tc>
+      </w:tr>
+      <w:tr>
+        <w:tc>
+          <w:tcPr>
+            <w:tcW w:w="9062" w:type="dxa"/>
+            <w:gridSpan w:val="3"/>
+          </w:tcPr>
+          <w:p>
+            <w:pPr>
+              <w:rPr>
+                <w:b/>
+              </w:rPr>
+            </w:pPr>
+            <w:r>
+              <w:rPr>
+                <w:b/>
+              </w:rPr>
+              <w:t>Reflexion</w:t>
+            </w:r>
+          </w:p>
+        </w:tc>
+      </w:tr>
+      <w:tr>
+        <w:tc>
+          <w:tcPr>
+            <w:tcW w:w="9062" w:type="dxa"/>
+            <w:gridSpan w:val="3"/>
+          </w:tcPr>
+          <w:p>
+            <w:r>
+              <w:t>$_SESSION kann sehr gut gebraucht werden um Fehler, Informationen und weiteres zwischen verschiedenen Seiten anzuzeigen.</w:t>
+            </w:r>
+            <w:r>
+              <w:t xml:space="preserve"> Wenn die Seite ordentlich getestet wird können viele Fehler gefunden werden und so das Erlebnis der Seite nochmals einiges verbessert werden.</w:t>
+            </w:r>
+          </w:p>
+        </w:tc>
+      </w:tr>
+      <w:tr>
+        <w:tc>
+          <w:tcPr>
+            <w:tcW w:w="9062" w:type="dxa"/>
+            <w:gridSpan w:val="3"/>
+          </w:tcPr>
+          <w:p>
+            <w:pPr>
+              <w:rPr>
+                <w:b/>
+              </w:rPr>
+            </w:pPr>
+            <w:r>
+              <w:rPr>
+                <w:b/>
+              </w:rPr>
+              <w:t>Nächste Schritte</w:t>
+            </w:r>
+          </w:p>
+        </w:tc>
+      </w:tr>
+      <w:tr>
+        <w:tc>
+          <w:tcPr>
+            <w:tcW w:w="9062" w:type="dxa"/>
+            <w:gridSpan w:val="3"/>
+          </w:tcPr>
+          <w:p>
+            <w:r>
+              <w:t>Abgabe</w:t>
+            </w:r>
+          </w:p>
+        </w:tc>
+      </w:tr>
+    </w:tbl>
+    <w:p/>
+    <w:p>
+      <w:pPr>
+        <w:pStyle w:val="berschrift1"/>
+      </w:pPr>
+      <w:r>
+        <w:t>Wahloptionale Ziele</w:t>
+      </w:r>
+    </w:p>
+    <w:p>
+      <w:pPr>
+        <w:pStyle w:val="Listenabsatz"/>
+        <w:numPr>
+          <w:ilvl w:val="0"/>
+          <w:numId w:val="1"/>
+        </w:numPr>
+      </w:pPr>
+      <w:r>
+        <w:t>Ein Blogbeitrag kann einer Kategorie zugeordnet werden.</w:t>
+      </w:r>
+    </w:p>
+    <w:p>
+      <w:pPr>
+        <w:pStyle w:val="Listenabsatz"/>
+        <w:numPr>
+          <w:ilvl w:val="0"/>
+          <w:numId w:val="1"/>
+        </w:numPr>
+      </w:pPr>
+      <w:r>
+        <w:t>Administrator -&gt; alle Unterziele</w:t>
+      </w:r>
+    </w:p>
+    <w:p>
+      <w:pPr>
+        <w:pStyle w:val="Listenabsatz"/>
+        <w:numPr>
+          <w:ilvl w:val="0"/>
+          <w:numId w:val="1"/>
+        </w:numPr>
+      </w:pPr>
+      <w:r>
+        <w:t>Blogbeiträge strukturiert (nicht alle auf 1x anzeigen)</w:t>
+      </w:r>
+    </w:p>
+    <w:p>
+      <w:pPr>
+        <w:pStyle w:val="Listenabsatz"/>
+        <w:numPr>
+          <w:ilvl w:val="0"/>
+          <w:numId w:val="1"/>
+        </w:numPr>
+      </w:pPr>
+      <w:r>
+        <w:t>Schönes und ansprechendes Design (Wenn Bootstrap auch zählt ansonsten nicht).</w:t>
+      </w:r>
+      <w:bookmarkStart w:id="0" w:name="_GoBack"/>
+      <w:bookmarkEnd w:id="0"/>
+    </w:p>
     <w:sectPr>
-      <w:headerReference w:type="default" r:id="rId6"/>
+      <w:headerReference w:type="default" r:id="rId8"/>
       <w:pgSz w:w="11906" w:h="16838"/>
       <w:pgMar w:top="1417" w:right="1417" w:bottom="1134" w:left="1417" w:header="708" w:footer="708" w:gutter="0"/>
       <w:cols w:space="708"/>
@@ -1111,6 +3254,127 @@
     </w:r>
   </w:p>
 </w:hdr>
+</file>
+
+<file path=word/numbering.xml><?xml version="1.0" encoding="utf-8"?>
+<w:numbering xmlns:wpc="http://schemas.microsoft.com/office/word/2010/wordprocessingCanvas" xmlns:mc="http://schemas.openxmlformats.org/markup-compatibility/2006" xmlns:o="urn:schemas-microsoft-com:office:office" xmlns:r="http://schemas.openxmlformats.org/officeDocument/2006/relationships" xmlns:m="http://schemas.openxmlformats.org/officeDocument/2006/math" xmlns:v="urn:schemas-microsoft-com:vml" xmlns:wp14="http://schemas.microsoft.com/office/word/2010/wordprocessingDrawing" xmlns:wp="http://schemas.openxmlformats.org/drawingml/2006/wordprocessingDrawing" xmlns:w10="urn:schemas-microsoft-com:office:word" xmlns:w="http://schemas.openxmlformats.org/wordprocessingml/2006/main" xmlns:w14="http://schemas.microsoft.com/office/word/2010/wordml" xmlns:w15="http://schemas.microsoft.com/office/word/2012/wordml" xmlns:wpg="http://schemas.microsoft.com/office/word/2010/wordprocessingGroup" xmlns:wpi="http://schemas.microsoft.com/office/word/2010/wordprocessingInk" xmlns:wne="http://schemas.microsoft.com/office/word/2006/wordml" xmlns:wps="http://schemas.microsoft.com/office/word/2010/wordprocessingShape" mc:Ignorable="w14 w15 wp14">
+  <w:abstractNum w:abstractNumId="0" w15:restartNumberingAfterBreak="0">
+    <w:nsid w:val="6F4C133E"/>
+    <w:multiLevelType w:val="hybridMultilevel"/>
+    <w:tmpl w:val="7A8A9812"/>
+    <w:lvl w:ilvl="0" w:tplc="BC1C086C">
+      <w:start w:val="1"/>
+      <w:numFmt w:val="bullet"/>
+      <w:lvlText w:val="-"/>
+      <w:lvlJc w:val="left"/>
+      <w:pPr>
+        <w:ind w:left="720" w:hanging="360"/>
+      </w:pPr>
+      <w:rPr>
+        <w:rFonts w:ascii="Calibri" w:eastAsiaTheme="minorHAnsi" w:hAnsi="Calibri" w:cstheme="minorBidi" w:hint="default"/>
+      </w:rPr>
+    </w:lvl>
+    <w:lvl w:ilvl="1" w:tplc="08070003" w:tentative="1">
+      <w:start w:val="1"/>
+      <w:numFmt w:val="bullet"/>
+      <w:lvlText w:val="o"/>
+      <w:lvlJc w:val="left"/>
+      <w:pPr>
+        <w:ind w:left="1440" w:hanging="360"/>
+      </w:pPr>
+      <w:rPr>
+        <w:rFonts w:ascii="Courier New" w:hAnsi="Courier New" w:cs="Courier New" w:hint="default"/>
+      </w:rPr>
+    </w:lvl>
+    <w:lvl w:ilvl="2" w:tplc="08070005" w:tentative="1">
+      <w:start w:val="1"/>
+      <w:numFmt w:val="bullet"/>
+      <w:lvlText w:val=""/>
+      <w:lvlJc w:val="left"/>
+      <w:pPr>
+        <w:ind w:left="2160" w:hanging="360"/>
+      </w:pPr>
+      <w:rPr>
+        <w:rFonts w:ascii="Wingdings" w:hAnsi="Wingdings" w:hint="default"/>
+      </w:rPr>
+    </w:lvl>
+    <w:lvl w:ilvl="3" w:tplc="08070001" w:tentative="1">
+      <w:start w:val="1"/>
+      <w:numFmt w:val="bullet"/>
+      <w:lvlText w:val=""/>
+      <w:lvlJc w:val="left"/>
+      <w:pPr>
+        <w:ind w:left="2880" w:hanging="360"/>
+      </w:pPr>
+      <w:rPr>
+        <w:rFonts w:ascii="Symbol" w:hAnsi="Symbol" w:hint="default"/>
+      </w:rPr>
+    </w:lvl>
+    <w:lvl w:ilvl="4" w:tplc="08070003" w:tentative="1">
+      <w:start w:val="1"/>
+      <w:numFmt w:val="bullet"/>
+      <w:lvlText w:val="o"/>
+      <w:lvlJc w:val="left"/>
+      <w:pPr>
+        <w:ind w:left="3600" w:hanging="360"/>
+      </w:pPr>
+      <w:rPr>
+        <w:rFonts w:ascii="Courier New" w:hAnsi="Courier New" w:cs="Courier New" w:hint="default"/>
+      </w:rPr>
+    </w:lvl>
+    <w:lvl w:ilvl="5" w:tplc="08070005" w:tentative="1">
+      <w:start w:val="1"/>
+      <w:numFmt w:val="bullet"/>
+      <w:lvlText w:val=""/>
+      <w:lvlJc w:val="left"/>
+      <w:pPr>
+        <w:ind w:left="4320" w:hanging="360"/>
+      </w:pPr>
+      <w:rPr>
+        <w:rFonts w:ascii="Wingdings" w:hAnsi="Wingdings" w:hint="default"/>
+      </w:rPr>
+    </w:lvl>
+    <w:lvl w:ilvl="6" w:tplc="08070001" w:tentative="1">
+      <w:start w:val="1"/>
+      <w:numFmt w:val="bullet"/>
+      <w:lvlText w:val=""/>
+      <w:lvlJc w:val="left"/>
+      <w:pPr>
+        <w:ind w:left="5040" w:hanging="360"/>
+      </w:pPr>
+      <w:rPr>
+        <w:rFonts w:ascii="Symbol" w:hAnsi="Symbol" w:hint="default"/>
+      </w:rPr>
+    </w:lvl>
+    <w:lvl w:ilvl="7" w:tplc="08070003" w:tentative="1">
+      <w:start w:val="1"/>
+      <w:numFmt w:val="bullet"/>
+      <w:lvlText w:val="o"/>
+      <w:lvlJc w:val="left"/>
+      <w:pPr>
+        <w:ind w:left="5760" w:hanging="360"/>
+      </w:pPr>
+      <w:rPr>
+        <w:rFonts w:ascii="Courier New" w:hAnsi="Courier New" w:cs="Courier New" w:hint="default"/>
+      </w:rPr>
+    </w:lvl>
+    <w:lvl w:ilvl="8" w:tplc="08070005" w:tentative="1">
+      <w:start w:val="1"/>
+      <w:numFmt w:val="bullet"/>
+      <w:lvlText w:val=""/>
+      <w:lvlJc w:val="left"/>
+      <w:pPr>
+        <w:ind w:left="6480" w:hanging="360"/>
+      </w:pPr>
+      <w:rPr>
+        <w:rFonts w:ascii="Wingdings" w:hAnsi="Wingdings" w:hint="default"/>
+      </w:rPr>
+    </w:lvl>
+  </w:abstractNum>
+  <w:num w:numId="1">
+    <w:abstractNumId w:val="0"/>
+  </w:num>
+</w:numbering>
 </file>
 
 <file path=word/styles.xml><?xml version="1.0" encoding="utf-8"?>
@@ -1665,6 +3929,28 @@
     <w:uiPriority w:val="99"/>
     <w:rsid w:val="00602469"/>
   </w:style>
+  <w:style w:type="character" w:styleId="Hyperlink">
+    <w:name w:val="Hyperlink"/>
+    <w:basedOn w:val="Absatz-Standardschriftart"/>
+    <w:uiPriority w:val="99"/>
+    <w:unhideWhenUsed/>
+    <w:rsid w:val="002A73B3"/>
+    <w:rPr>
+      <w:color w:val="0563C1" w:themeColor="hyperlink"/>
+      <w:u w:val="single"/>
+    </w:rPr>
+  </w:style>
+  <w:style w:type="paragraph" w:styleId="Listenabsatz">
+    <w:name w:val="List Paragraph"/>
+    <w:basedOn w:val="Standard"/>
+    <w:uiPriority w:val="34"/>
+    <w:qFormat/>
+    <w:rsid w:val="00011631"/>
+    <w:pPr>
+      <w:ind w:left="720"/>
+      <w:contextualSpacing/>
+    </w:pPr>
+  </w:style>
 </w:styles>
 </file>
 

</xml_diff>